<commit_message>
Arreglado scraping de reseñas
</commit_message>
<xml_diff>
--- a/Memoria.docx
+++ b/Memoria.docx
@@ -3,37 +3,678 @@
 <w:document xmlns:wpc="http://schemas.microsoft.com/office/word/2010/wordprocessingCanvas" xmlns:cx="http://schemas.microsoft.com/office/drawing/2014/chartex" xmlns:cx1="http://schemas.microsoft.com/office/drawing/2015/9/8/chartex" xmlns:cx2="http://schemas.microsoft.com/office/drawing/2015/10/21/chartex" xmlns:cx3="http://schemas.microsoft.com/office/drawing/2016/5/9/chartex" xmlns:cx4="http://schemas.microsoft.com/office/drawing/2016/5/10/chartex" xmlns:cx5="http://schemas.microsoft.com/office/drawing/2016/5/11/chartex" xmlns:cx6="http://schemas.microsoft.com/office/drawing/2016/5/12/chartex" xmlns:cx7="http://schemas.microsoft.com/office/drawing/2016/5/13/chartex" xmlns:cx8="http://schemas.microsoft.com/office/drawing/2016/5/14/chartex" xmlns:mc="http://schemas.openxmlformats.org/markup-compatibility/2006" xmlns:aink="http://schemas.microsoft.com/office/drawing/2016/ink" xmlns:am3d="http://schemas.microsoft.com/office/drawing/2017/model3d" xmlns:o="urn:schemas-microsoft-com:office:office" xmlns:oel="http://schemas.microsoft.com/office/2019/extlst" xmlns:r="http://schemas.openxmlformats.org/officeDocument/2006/relationships" xmlns:m="http://schemas.openxmlformats.org/officeDocument/2006/math" xmlns:v="urn:schemas-microsoft-com:vml" xmlns:wp14="http://schemas.microsoft.com/office/word/2010/wordprocessingDrawing" xmlns:wp="http://schemas.openxmlformats.org/drawingml/2006/wordprocessingDrawing" xmlns:w10="urn:schemas-microsoft-com:office:word" xmlns:w="http://schemas.openxmlformats.org/wordprocessingml/2006/main" xmlns:w14="http://schemas.microsoft.com/office/word/2010/wordml" xmlns:w15="http://schemas.microsoft.com/office/word/2012/wordml" xmlns:w16cex="http://schemas.microsoft.com/office/word/2018/wordml/cex" xmlns:w16cid="http://schemas.microsoft.com/office/word/2016/wordml/cid" xmlns:w16="http://schemas.microsoft.com/office/word/2018/wordml" xmlns:w16sdtdh="http://schemas.microsoft.com/office/word/2020/wordml/sdtdatahash" xmlns:w16se="http://schemas.microsoft.com/office/word/2015/wordml/symex" xmlns:wpg="http://schemas.microsoft.com/office/word/2010/wordprocessingGroup" xmlns:wpi="http://schemas.microsoft.com/office/word/2010/wordprocessingInk" xmlns:wne="http://schemas.microsoft.com/office/word/2006/wordml" xmlns:wps="http://schemas.microsoft.com/office/word/2010/wordprocessingShape" mc:Ignorable="w14 w15 w16se w16cid w16 w16cex w16sdtdh wp14">
   <w:body>
     <w:p>
-      <w:r>
-        <w:t>Bibliografía</w:t>
-      </w:r>
-    </w:p>
-    <w:p>
-      <w:proofErr w:type="spellStart"/>
-      <w:r>
-        <w:t>D</w:t>
-      </w:r>
-      <w:r>
-        <w:t>atasets</w:t>
-      </w:r>
-      <w:proofErr w:type="spellEnd"/>
-      <w:r>
-        <w:t xml:space="preserve">: </w:t>
-      </w:r>
-      <w:hyperlink r:id="rId4" w:history="1">
+      <w:pPr>
+        <w:pStyle w:val="Ttulo1"/>
+        <w:spacing w:line="360" w:lineRule="auto"/>
+        <w:rPr>
+          <w:rFonts w:ascii="Arial" w:hAnsi="Arial" w:cs="Arial"/>
+          <w:b/>
+          <w:bCs/>
+          <w:color w:val="auto"/>
+        </w:rPr>
+      </w:pPr>
+      <w:r>
+        <w:rPr>
+          <w:rFonts w:ascii="Arial" w:hAnsi="Arial" w:cs="Arial"/>
+          <w:b/>
+          <w:bCs/>
+          <w:color w:val="auto"/>
+        </w:rPr>
+        <w:t>Objetivos</w:t>
+      </w:r>
+    </w:p>
+    <w:p>
+      <w:pPr>
+        <w:spacing w:line="360" w:lineRule="auto"/>
+        <w:jc w:val="both"/>
+        <w:rPr>
+          <w:rFonts w:ascii="Arial" w:hAnsi="Arial" w:cs="Arial"/>
+        </w:rPr>
+      </w:pPr>
+      <w:r>
+        <w:rPr>
+          <w:rFonts w:ascii="Arial" w:hAnsi="Arial" w:cs="Arial"/>
+        </w:rPr>
+        <w:t xml:space="preserve">En este proyecto he desarrollado una aplicación web </w:t>
+      </w:r>
+      <w:r>
+        <w:rPr>
+          <w:rFonts w:ascii="Arial" w:hAnsi="Arial" w:cs="Arial"/>
+        </w:rPr>
+        <w:t>que utiliza datos de álbumes y reseñas de Amazon Music y AOTY para permitir búsquedas y recomendaciones de álbumes a los usuarios de estos servicios. Para ello he utilizado Django, BeautifulSoup, Whoosh y Sistemas de Recomendación.</w:t>
+      </w:r>
+      <w:r>
+        <w:rPr>
+          <w:rFonts w:ascii="Arial" w:hAnsi="Arial" w:cs="Arial"/>
+        </w:rPr>
+        <w:t xml:space="preserve"> Asimismo, he realizado este trabajo de forma autónoma para afianzar los conocimientos </w:t>
+      </w:r>
+      <w:r>
+        <w:rPr>
+          <w:rFonts w:ascii="Arial" w:hAnsi="Arial" w:cs="Arial"/>
+        </w:rPr>
+        <w:t xml:space="preserve">sobre estas herramientas que se han utilizado en las clases prácticas de la asignatura. También se puede acceder al proyecto en GitHub a través del siguiente enlace: </w:t>
+      </w:r>
+      <w:hyperlink r:id="rId6" w:history="1">
         <w:r>
           <w:rPr>
             <w:rStyle w:val="Hipervnculo"/>
+            <w:rFonts w:ascii="Arial" w:hAnsi="Arial" w:cs="Arial"/>
+          </w:rPr>
+          <w:t>https://github.com/darkgigi/proyectoAII</w:t>
+        </w:r>
+      </w:hyperlink>
+      <w:r>
+        <w:rPr>
+          <w:rFonts w:ascii="Arial" w:hAnsi="Arial" w:cs="Arial"/>
+        </w:rPr>
+        <w:t xml:space="preserve"> </w:t>
+      </w:r>
+    </w:p>
+    <w:p>
+      <w:pPr>
+        <w:pStyle w:val="Ttulo1"/>
+        <w:spacing w:line="360" w:lineRule="auto"/>
+        <w:rPr>
+          <w:rFonts w:ascii="Arial" w:hAnsi="Arial" w:cs="Arial"/>
+        </w:rPr>
+      </w:pPr>
+      <w:r>
+        <w:rPr>
+          <w:rFonts w:ascii="Arial" w:hAnsi="Arial" w:cs="Arial"/>
+          <w:b/>
+          <w:bCs/>
+          <w:color w:val="auto"/>
+        </w:rPr>
+        <w:t>Descripción</w:t>
+      </w:r>
+      <w:r>
+        <w:rPr>
+          <w:rFonts w:ascii="Arial" w:hAnsi="Arial" w:cs="Arial"/>
+        </w:rPr>
+        <w:tab/>
+      </w:r>
+    </w:p>
+    <w:p>
+      <w:pPr>
+        <w:tabs>
+          <w:tab w:val="left" w:pos="1785"/>
+        </w:tabs>
+        <w:spacing w:line="360" w:lineRule="auto"/>
+        <w:jc w:val="both"/>
+        <w:rPr>
+          <w:rFonts w:ascii="Arial" w:hAnsi="Arial" w:cs="Arial"/>
+        </w:rPr>
+      </w:pPr>
+      <w:r>
+        <w:rPr>
+          <w:rFonts w:ascii="Arial" w:hAnsi="Arial" w:cs="Arial"/>
+        </w:rPr>
+        <w:t>Para la página web he utilizado Django y Bootstrap 5 para los componentes y estilos html.</w:t>
+      </w:r>
+      <w:r>
+        <w:rPr>
+          <w:rFonts w:ascii="Arial" w:hAnsi="Arial" w:cs="Arial"/>
+        </w:rPr>
+        <w:t xml:space="preserve"> Asimismo, se ha usado una base de datos Sqlite3. </w:t>
+      </w:r>
+      <w:r>
+        <w:rPr>
+          <w:rFonts w:ascii="Arial" w:hAnsi="Arial" w:cs="Arial"/>
+        </w:rPr>
+        <w:t xml:space="preserve"> </w:t>
+      </w:r>
+    </w:p>
+    <w:p>
+      <w:pPr>
+        <w:tabs>
+          <w:tab w:val="left" w:pos="1785"/>
+        </w:tabs>
+        <w:spacing w:line="360" w:lineRule="auto"/>
+        <w:jc w:val="both"/>
+        <w:rPr>
+          <w:rFonts w:ascii="Arial" w:hAnsi="Arial" w:cs="Arial"/>
+        </w:rPr>
+      </w:pPr>
+      <w:r>
+        <w:rPr>
+          <w:rFonts w:ascii="Arial" w:hAnsi="Arial" w:cs="Arial"/>
+        </w:rPr>
+        <w:t xml:space="preserve">La página tiene un menú con </w:t>
+      </w:r>
+      <w:r>
+        <w:rPr>
+          <w:rFonts w:ascii="Arial" w:hAnsi="Arial" w:cs="Arial"/>
+        </w:rPr>
+        <w:t xml:space="preserve">tres partes: Cargar, Buscar y Recomendar. En la parte de la carga se puede cargar la base de datos y se puede cargar el sistema de recomendación. Para la carga de datos he seleccionado los datos de Amazon Music del siguiente enlace: </w:t>
+      </w:r>
+    </w:p>
+    <w:p>
+      <w:pPr>
+        <w:tabs>
+          <w:tab w:val="left" w:pos="1785"/>
+        </w:tabs>
+        <w:spacing w:line="360" w:lineRule="auto"/>
+        <w:jc w:val="both"/>
+        <w:rPr>
+          <w:rFonts w:ascii="Arial" w:hAnsi="Arial" w:cs="Arial"/>
+        </w:rPr>
+      </w:pPr>
+      <w:hyperlink r:id="rId7" w:history="1">
+        <w:r>
+          <w:rPr>
+            <w:rStyle w:val="Hipervnculo"/>
+            <w:rFonts w:ascii="Arial" w:hAnsi="Arial" w:cs="Arial"/>
           </w:rPr>
           <w:t>https://github.com/caserec/Datasets-for-Recommender-Systems/blob/master/Processed%20Datasets/AmazonMusic.tar.xz</w:t>
         </w:r>
       </w:hyperlink>
       <w:r>
+        <w:rPr>
+          <w:rStyle w:val="Hipervnculo"/>
+          <w:rFonts w:ascii="Arial" w:hAnsi="Arial" w:cs="Arial"/>
+        </w:rPr>
         <w:t xml:space="preserve"> </w:t>
       </w:r>
     </w:p>
-    <w:p/>
-    <w:p/>
+    <w:p>
+      <w:pPr>
+        <w:spacing w:line="360" w:lineRule="auto"/>
+        <w:jc w:val="both"/>
+        <w:rPr>
+          <w:rFonts w:ascii="Arial" w:hAnsi="Arial" w:cs="Arial"/>
+        </w:rPr>
+      </w:pPr>
+      <w:r>
+        <w:rPr>
+          <w:rFonts w:ascii="Arial" w:hAnsi="Arial" w:cs="Arial"/>
+        </w:rPr>
+        <w:t>Se ha realizado la carga de álbumes, géneros, usuarios y reseñas de los archivos con formato csv y json del archivo .tar mencionado.</w:t>
+      </w:r>
+    </w:p>
+    <w:p>
+      <w:pPr>
+        <w:spacing w:line="360" w:lineRule="auto"/>
+        <w:jc w:val="both"/>
+        <w:rPr>
+          <w:rFonts w:ascii="Arial" w:hAnsi="Arial" w:cs="Arial"/>
+        </w:rPr>
+      </w:pPr>
+      <w:r>
+        <w:rPr>
+          <w:rFonts w:ascii="Arial" w:hAnsi="Arial" w:cs="Arial"/>
+        </w:rPr>
+        <w:t>Debido a la longitud del json (unas 60.000 reseñas) decidí crear un segundo json con la mitad de longitud para permitir realizar una carga completa o parcial de dichos datos, y así permitir la opción de que la carga tarde algo menos.</w:t>
+      </w:r>
+    </w:p>
+    <w:p>
+      <w:pPr>
+        <w:spacing w:line="360" w:lineRule="auto"/>
+        <w:jc w:val="both"/>
+        <w:rPr>
+          <w:rFonts w:ascii="Arial" w:hAnsi="Arial" w:cs="Arial"/>
+        </w:rPr>
+      </w:pPr>
+      <w:r>
+        <w:rPr>
+          <w:rFonts w:ascii="Arial" w:hAnsi="Arial" w:cs="Arial"/>
+        </w:rPr>
+        <w:t>Además de cargar los datos he seleccionado datos de la página de AOTY (</w:t>
+      </w:r>
+      <w:hyperlink r:id="rId8" w:history="1">
+        <w:r>
+          <w:rPr>
+            <w:rStyle w:val="Hipervnculo"/>
+            <w:rFonts w:ascii="Arial" w:hAnsi="Arial" w:cs="Arial"/>
+          </w:rPr>
+          <w:t>https://www.albumoftheyear.org/releases/this-week/</w:t>
+        </w:r>
+      </w:hyperlink>
+      <w:r>
+        <w:rPr>
+          <w:rFonts w:ascii="Arial" w:hAnsi="Arial" w:cs="Arial"/>
+        </w:rPr>
+        <w:t xml:space="preserve"> )</w:t>
+      </w:r>
+      <w:r>
+        <w:rPr>
+          <w:rFonts w:ascii="Arial" w:hAnsi="Arial" w:cs="Arial"/>
+        </w:rPr>
+        <w:t xml:space="preserve"> haciendo scraping con BeautifulSoup</w:t>
+      </w:r>
+      <w:r>
+        <w:rPr>
+          <w:rFonts w:ascii="Arial" w:hAnsi="Arial" w:cs="Arial"/>
+        </w:rPr>
+        <w:t xml:space="preserve">. </w:t>
+      </w:r>
+      <w:r>
+        <w:rPr>
+          <w:rFonts w:ascii="Arial" w:hAnsi="Arial" w:cs="Arial"/>
+        </w:rPr>
+        <w:t>Solo he hecho scraping a la primera página de lanzamientos de álbumes debido a la longitud de los datos de Amazon Music</w:t>
+      </w:r>
+      <w:r>
+        <w:rPr>
+          <w:rFonts w:ascii="Arial" w:hAnsi="Arial" w:cs="Arial"/>
+        </w:rPr>
+        <w:t xml:space="preserve"> para no aumentar demasiado el tiempo de carga</w:t>
+      </w:r>
+      <w:r>
+        <w:rPr>
+          <w:rFonts w:ascii="Arial" w:hAnsi="Arial" w:cs="Arial"/>
+        </w:rPr>
+        <w:t xml:space="preserve">. </w:t>
+      </w:r>
+      <w:r>
+        <w:rPr>
+          <w:rFonts w:ascii="Arial" w:hAnsi="Arial" w:cs="Arial"/>
+        </w:rPr>
+        <w:t xml:space="preserve">Además, para cada álbum, también selecciono los datos de las reseñas de la primera página de reseñas por el mismo motivo que </w:t>
+      </w:r>
+      <w:r>
+        <w:rPr>
+          <w:rFonts w:ascii="Arial" w:hAnsi="Arial" w:cs="Arial"/>
+        </w:rPr>
+        <w:t xml:space="preserve">expliqué anteriormente. Asimismo, tuve que normalizar las puntuaciones de los usuarios de AOTY para que en vez de estar entre 0 y 100 estuvieran entre 0 y 5. </w:t>
+      </w:r>
+    </w:p>
+    <w:p>
+      <w:pPr>
+        <w:spacing w:line="360" w:lineRule="auto"/>
+        <w:jc w:val="both"/>
+        <w:rPr>
+          <w:rFonts w:ascii="Arial" w:hAnsi="Arial" w:cs="Arial"/>
+        </w:rPr>
+      </w:pPr>
+      <w:r>
+        <w:rPr>
+          <w:rFonts w:ascii="Arial" w:hAnsi="Arial" w:cs="Arial"/>
+        </w:rPr>
+        <w:lastRenderedPageBreak/>
+        <w:t xml:space="preserve">Toda la carga de datos, el </w:t>
+      </w:r>
+      <w:r>
+        <w:rPr>
+          <w:rFonts w:ascii="Arial" w:hAnsi="Arial" w:cs="Arial"/>
+        </w:rPr>
+        <w:t>scraping</w:t>
+      </w:r>
+      <w:r>
+        <w:rPr>
+          <w:rFonts w:ascii="Arial" w:hAnsi="Arial" w:cs="Arial"/>
+        </w:rPr>
+        <w:t xml:space="preserve"> y la creación de los esquemas de Whoosh está encapsulada en una función llamada populateDB, que llama a las funciones de las clases populate.py, scraping.py y whoosh.py.</w:t>
+      </w:r>
+    </w:p>
+    <w:p>
+      <w:pPr>
+        <w:spacing w:line="360" w:lineRule="auto"/>
+        <w:jc w:val="both"/>
+        <w:rPr>
+          <w:rFonts w:ascii="Arial" w:hAnsi="Arial" w:cs="Arial"/>
+        </w:rPr>
+      </w:pPr>
+      <w:r>
+        <w:rPr>
+          <w:rFonts w:ascii="Arial" w:hAnsi="Arial" w:cs="Arial"/>
+        </w:rPr>
+        <w:t>Para la carga de</w:t>
+      </w:r>
+      <w:r>
+        <w:rPr>
+          <w:rFonts w:ascii="Arial" w:hAnsi="Arial" w:cs="Arial"/>
+        </w:rPr>
+        <w:t>l Sistema de Recomendación utilicé los métodos que se habían enseñado en clases de prácticas.</w:t>
+      </w:r>
+    </w:p>
+    <w:p>
+      <w:pPr>
+        <w:spacing w:line="360" w:lineRule="auto"/>
+        <w:jc w:val="both"/>
+        <w:rPr>
+          <w:rFonts w:ascii="Arial" w:hAnsi="Arial" w:cs="Arial"/>
+        </w:rPr>
+      </w:pPr>
+    </w:p>
+    <w:p>
+      <w:pPr>
+        <w:spacing w:line="360" w:lineRule="auto"/>
+        <w:jc w:val="both"/>
+        <w:rPr>
+          <w:rFonts w:ascii="Arial" w:hAnsi="Arial" w:cs="Arial"/>
+        </w:rPr>
+      </w:pPr>
+      <w:r>
+        <w:rPr>
+          <w:rFonts w:ascii="Arial" w:hAnsi="Arial" w:cs="Arial"/>
+        </w:rPr>
+        <w:t>En cuanto a la búsqueda de datos he implementado una búsqueda de todos los álbumes mostrando el nombre, ID y los géneros de forma paginada, mostrando 100 álbumes por página.</w:t>
+      </w:r>
+    </w:p>
+    <w:p>
+      <w:pPr>
+        <w:spacing w:line="360" w:lineRule="auto"/>
+        <w:jc w:val="both"/>
+        <w:rPr>
+          <w:rFonts w:ascii="Arial" w:hAnsi="Arial" w:cs="Arial"/>
+        </w:rPr>
+      </w:pPr>
+      <w:r>
+        <w:rPr>
+          <w:rFonts w:ascii="Arial" w:hAnsi="Arial" w:cs="Arial"/>
+        </w:rPr>
+        <w:t>A continuación, las siguientes búsquedas se han realizado con Whoosh.</w:t>
+      </w:r>
+    </w:p>
+    <w:p>
+      <w:pPr>
+        <w:spacing w:line="360" w:lineRule="auto"/>
+        <w:jc w:val="both"/>
+        <w:rPr>
+          <w:rFonts w:ascii="Arial" w:hAnsi="Arial" w:cs="Arial"/>
+        </w:rPr>
+      </w:pPr>
+      <w:r>
+        <w:rPr>
+          <w:rFonts w:ascii="Arial" w:hAnsi="Arial" w:cs="Arial"/>
+        </w:rPr>
+        <w:t>Asimismo, también se puede buscar un álbum a partir del nombre. Con esta funcionalidad de puede buscar todos los álbumes que contengan alguna palabra en concreto en el nombre.</w:t>
+      </w:r>
+    </w:p>
+    <w:p>
+      <w:pPr>
+        <w:spacing w:line="360" w:lineRule="auto"/>
+        <w:jc w:val="both"/>
+        <w:rPr>
+          <w:rFonts w:ascii="Arial" w:hAnsi="Arial" w:cs="Arial"/>
+        </w:rPr>
+      </w:pPr>
+      <w:r>
+        <w:rPr>
+          <w:rFonts w:ascii="Arial" w:hAnsi="Arial" w:cs="Arial"/>
+        </w:rPr>
+        <w:t xml:space="preserve">También se puede buscar álbumes a partir del género. En está parte de la página se puede seleccionar un género de un botón desplegable con todos los géneros de la base de datos. </w:t>
+      </w:r>
+    </w:p>
+    <w:p>
+      <w:pPr>
+        <w:spacing w:line="360" w:lineRule="auto"/>
+        <w:jc w:val="both"/>
+        <w:rPr>
+          <w:rFonts w:ascii="Arial" w:hAnsi="Arial" w:cs="Arial"/>
+        </w:rPr>
+      </w:pPr>
+      <w:r>
+        <w:rPr>
+          <w:rFonts w:ascii="Arial" w:hAnsi="Arial" w:cs="Arial"/>
+        </w:rPr>
+        <w:t>Finalmente, se puede realizar una búsqueda de las reseñas a partir del usuario. Introduciendo el nombre o el ID del usuario se puede obtener todas las reseñas que corresponden a los usuarios seleccionados. Además, se puede filtrar la búsqueda para que solo se muestren aquellas reseñas que puntúen al álbum con una puntuación dada o superior.</w:t>
+      </w:r>
+    </w:p>
+    <w:p>
+      <w:pPr>
+        <w:spacing w:line="360" w:lineRule="auto"/>
+        <w:jc w:val="both"/>
+        <w:rPr>
+          <w:rFonts w:ascii="Arial" w:hAnsi="Arial" w:cs="Arial"/>
+        </w:rPr>
+      </w:pPr>
+    </w:p>
+    <w:p>
+      <w:pPr>
+        <w:spacing w:line="360" w:lineRule="auto"/>
+        <w:jc w:val="both"/>
+        <w:rPr>
+          <w:rFonts w:ascii="Arial" w:hAnsi="Arial" w:cs="Arial"/>
+        </w:rPr>
+      </w:pPr>
+      <w:r>
+        <w:rPr>
+          <w:rFonts w:ascii="Arial" w:hAnsi="Arial" w:cs="Arial"/>
+        </w:rPr>
+        <w:t xml:space="preserve">En cuanto al Sistema de recomendación, he utilizado un sistema colaborativo. Se pueden acceder a tres funciones, la primera es recomendar álbumes con un filtrado colaborativo basado en usuarios. Así, introduciendo el ID de un usuario es posible obtener hasta 5 álbumes recomendados basados en las preferencias del resto de usuarios, es decir, se hace la búsqueda basándose en la </w:t>
+      </w:r>
+      <w:r>
+        <w:rPr>
+          <w:rFonts w:ascii="Arial" w:hAnsi="Arial" w:cs="Arial"/>
+        </w:rPr>
+        <w:t>similitud</w:t>
+      </w:r>
+      <w:r>
+        <w:rPr>
+          <w:rFonts w:ascii="Arial" w:hAnsi="Arial" w:cs="Arial"/>
+        </w:rPr>
+        <w:t xml:space="preserve"> de los usuarios. </w:t>
+      </w:r>
+    </w:p>
+    <w:p>
+      <w:pPr>
+        <w:spacing w:line="360" w:lineRule="auto"/>
+        <w:jc w:val="both"/>
+        <w:rPr>
+          <w:rFonts w:ascii="Arial" w:hAnsi="Arial" w:cs="Arial"/>
+        </w:rPr>
+      </w:pPr>
+      <w:r>
+        <w:rPr>
+          <w:rFonts w:ascii="Arial" w:hAnsi="Arial" w:cs="Arial"/>
+        </w:rPr>
+        <w:t xml:space="preserve">También se puede recomendar álbumes usando un filtrado colaborativo basado en </w:t>
+      </w:r>
+      <w:r>
+        <w:rPr>
+          <w:rFonts w:ascii="Arial" w:hAnsi="Arial" w:cs="Arial"/>
+        </w:rPr>
+        <w:t xml:space="preserve">ítems. Al introducir el ID de un usuario, se mostrarán hasta 5 álbumes basándose en la </w:t>
+      </w:r>
+      <w:r>
+        <w:rPr>
+          <w:rFonts w:ascii="Arial" w:hAnsi="Arial" w:cs="Arial"/>
+        </w:rPr>
+        <w:t>similitud</w:t>
+      </w:r>
+      <w:r>
+        <w:rPr>
+          <w:rFonts w:ascii="Arial" w:hAnsi="Arial" w:cs="Arial"/>
+        </w:rPr>
+        <w:t xml:space="preserve"> entre ítems y en las puntuaciones de los usuarios.</w:t>
+      </w:r>
+    </w:p>
+    <w:p>
+      <w:pPr>
+        <w:spacing w:line="360" w:lineRule="auto"/>
+        <w:jc w:val="both"/>
+        <w:rPr>
+          <w:rFonts w:ascii="Arial" w:hAnsi="Arial" w:cs="Arial"/>
+        </w:rPr>
+      </w:pPr>
+      <w:r>
+        <w:rPr>
+          <w:rFonts w:ascii="Arial" w:hAnsi="Arial" w:cs="Arial"/>
+        </w:rPr>
+        <w:lastRenderedPageBreak/>
+        <w:t>Además, se puede obtener los 3 álbumes más similares a uno dado al introducir su ID. Para calcular la similitud entre los álbumes se ha utilizado el coeficiente de Pearson, que estaba por defecto en los métodos empleados.</w:t>
+      </w:r>
+    </w:p>
+    <w:p>
+      <w:pPr>
+        <w:pStyle w:val="Ttulo1"/>
+        <w:spacing w:line="360" w:lineRule="auto"/>
+        <w:rPr>
+          <w:rFonts w:ascii="Arial" w:hAnsi="Arial" w:cs="Arial"/>
+        </w:rPr>
+      </w:pPr>
+      <w:r>
+        <w:rPr>
+          <w:rFonts w:ascii="Arial" w:hAnsi="Arial" w:cs="Arial"/>
+          <w:b/>
+          <w:bCs/>
+          <w:color w:val="auto"/>
+        </w:rPr>
+        <w:t>Manual de uso</w:t>
+      </w:r>
+    </w:p>
+    <w:p>
+      <w:pPr>
+        <w:spacing w:line="360" w:lineRule="auto"/>
+        <w:jc w:val="both"/>
+        <w:rPr>
+          <w:rFonts w:ascii="Arial" w:hAnsi="Arial" w:cs="Arial"/>
+        </w:rPr>
+      </w:pPr>
+      <w:r>
+        <w:rPr>
+          <w:rFonts w:ascii="Arial" w:hAnsi="Arial" w:cs="Arial"/>
+        </w:rPr>
+        <w:t>Para poder ejecutar la página se tendrá que ejecutar los siguientes comandos en la carpeta exterior llamada “ProyectoAII”:</w:t>
+      </w:r>
+    </w:p>
+    <w:p>
+      <w:pPr>
+        <w:spacing w:line="360" w:lineRule="auto"/>
+        <w:jc w:val="center"/>
+        <w:rPr>
+          <w:rFonts w:ascii="Arial" w:hAnsi="Arial" w:cs="Arial"/>
+        </w:rPr>
+      </w:pPr>
+      <w:r>
+        <w:rPr>
+          <w:rFonts w:ascii="Arial" w:hAnsi="Arial" w:cs="Arial"/>
+        </w:rPr>
+        <w:t>python manage.py makemigrations main</w:t>
+      </w:r>
+    </w:p>
+    <w:p>
+      <w:pPr>
+        <w:spacing w:line="360" w:lineRule="auto"/>
+        <w:jc w:val="both"/>
+        <w:rPr>
+          <w:rFonts w:ascii="Arial" w:hAnsi="Arial" w:cs="Arial"/>
+        </w:rPr>
+      </w:pPr>
+      <w:r>
+        <w:rPr>
+          <w:rFonts w:ascii="Arial" w:hAnsi="Arial" w:cs="Arial"/>
+        </w:rPr>
+        <w:t>Este comando creará las migraciones de los modelos que se encuentran en la carpeta main.</w:t>
+      </w:r>
+    </w:p>
+    <w:p>
+      <w:pPr>
+        <w:spacing w:line="360" w:lineRule="auto"/>
+        <w:jc w:val="center"/>
+        <w:rPr>
+          <w:rFonts w:ascii="Arial" w:hAnsi="Arial" w:cs="Arial"/>
+        </w:rPr>
+      </w:pPr>
+      <w:r>
+        <w:rPr>
+          <w:rFonts w:ascii="Arial" w:hAnsi="Arial" w:cs="Arial"/>
+        </w:rPr>
+        <w:t>python manage.py migrate</w:t>
+      </w:r>
+    </w:p>
+    <w:p>
+      <w:pPr>
+        <w:spacing w:line="360" w:lineRule="auto"/>
+        <w:jc w:val="both"/>
+        <w:rPr>
+          <w:rFonts w:ascii="Arial" w:hAnsi="Arial" w:cs="Arial"/>
+        </w:rPr>
+      </w:pPr>
+      <w:r>
+        <w:rPr>
+          <w:rFonts w:ascii="Arial" w:hAnsi="Arial" w:cs="Arial"/>
+        </w:rPr>
+        <w:t>Con este comando ejecutamos las migraciones y así tendremos la base de datos vacía.</w:t>
+      </w:r>
+    </w:p>
+    <w:p>
+      <w:pPr>
+        <w:spacing w:line="360" w:lineRule="auto"/>
+        <w:jc w:val="center"/>
+        <w:rPr>
+          <w:rFonts w:ascii="Arial" w:hAnsi="Arial" w:cs="Arial"/>
+        </w:rPr>
+      </w:pPr>
+      <w:r>
+        <w:rPr>
+          <w:rFonts w:ascii="Arial" w:hAnsi="Arial" w:cs="Arial"/>
+        </w:rPr>
+        <w:t>python manage.py createsuperuser</w:t>
+      </w:r>
+    </w:p>
+    <w:p>
+      <w:pPr>
+        <w:spacing w:line="360" w:lineRule="auto"/>
+        <w:jc w:val="both"/>
+        <w:rPr>
+          <w:rFonts w:ascii="Arial" w:hAnsi="Arial" w:cs="Arial"/>
+        </w:rPr>
+      </w:pPr>
+      <w:r>
+        <w:rPr>
+          <w:rFonts w:ascii="Arial" w:hAnsi="Arial" w:cs="Arial"/>
+        </w:rPr>
+        <w:t>Opcionalmente, se puede ejecutar este comando para crear un superusuario con permisos de admin para poder visualizar los datos de la base de datos de forma más cómoda si se quisiera.</w:t>
+      </w:r>
+    </w:p>
+    <w:p>
+      <w:pPr>
+        <w:spacing w:line="360" w:lineRule="auto"/>
+        <w:jc w:val="center"/>
+        <w:rPr>
+          <w:rFonts w:ascii="Arial" w:hAnsi="Arial" w:cs="Arial"/>
+          <w:lang w:val="en-GB"/>
+        </w:rPr>
+      </w:pPr>
+      <w:r>
+        <w:rPr>
+          <w:rFonts w:ascii="Arial" w:hAnsi="Arial" w:cs="Arial"/>
+          <w:lang w:val="en-GB"/>
+        </w:rPr>
+        <w:t>python manage.py runserver localhost:8000</w:t>
+      </w:r>
+    </w:p>
+    <w:p>
+      <w:pPr>
+        <w:spacing w:line="360" w:lineRule="auto"/>
+        <w:jc w:val="both"/>
+        <w:rPr>
+          <w:rFonts w:ascii="Arial" w:hAnsi="Arial" w:cs="Arial"/>
+        </w:rPr>
+      </w:pPr>
+      <w:r>
+        <w:rPr>
+          <w:rFonts w:ascii="Arial" w:hAnsi="Arial" w:cs="Arial"/>
+        </w:rPr>
+        <w:t>Finalmente, con este comando s</w:t>
+      </w:r>
+      <w:r>
+        <w:rPr>
+          <w:rFonts w:ascii="Arial" w:hAnsi="Arial" w:cs="Arial"/>
+        </w:rPr>
+        <w:t>e puede ejecutar la aplicación en local en el puerto 8000</w:t>
+      </w:r>
+      <w:r>
+        <w:rPr>
+          <w:rFonts w:ascii="Arial" w:hAnsi="Arial" w:cs="Arial"/>
+        </w:rPr>
+        <w:t>.</w:t>
+      </w:r>
+    </w:p>
+    <w:p>
+      <w:pPr>
+        <w:spacing w:line="360" w:lineRule="auto"/>
+        <w:jc w:val="both"/>
+        <w:rPr>
+          <w:rFonts w:ascii="Arial" w:hAnsi="Arial" w:cs="Arial"/>
+        </w:rPr>
+      </w:pPr>
+    </w:p>
     <w:sectPr>
+      <w:headerReference w:type="default" r:id="rId9"/>
       <w:pgSz w:w="11906" w:h="16838"/>
       <w:pgMar w:top="1417" w:right="1701" w:bottom="1417" w:left="1701" w:header="708" w:footer="708" w:gutter="0"/>
       <w:cols w:space="708"/>
@@ -41,6 +682,78 @@
     </w:sectPr>
   </w:body>
 </w:document>
+</file>
+
+<file path=word/endnotes.xml><?xml version="1.0" encoding="utf-8"?>
+<w:endnotes xmlns:wpc="http://schemas.microsoft.com/office/word/2010/wordprocessingCanvas" xmlns:cx="http://schemas.microsoft.com/office/drawing/2014/chartex" xmlns:cx1="http://schemas.microsoft.com/office/drawing/2015/9/8/chartex" xmlns:cx2="http://schemas.microsoft.com/office/drawing/2015/10/21/chartex" xmlns:cx3="http://schemas.microsoft.com/office/drawing/2016/5/9/chartex" xmlns:cx4="http://schemas.microsoft.com/office/drawing/2016/5/10/chartex" xmlns:cx5="http://schemas.microsoft.com/office/drawing/2016/5/11/chartex" xmlns:cx6="http://schemas.microsoft.com/office/drawing/2016/5/12/chartex" xmlns:cx7="http://schemas.microsoft.com/office/drawing/2016/5/13/chartex" xmlns:cx8="http://schemas.microsoft.com/office/drawing/2016/5/14/chartex" xmlns:mc="http://schemas.openxmlformats.org/markup-compatibility/2006" xmlns:aink="http://schemas.microsoft.com/office/drawing/2016/ink" xmlns:am3d="http://schemas.microsoft.com/office/drawing/2017/model3d" xmlns:o="urn:schemas-microsoft-com:office:office" xmlns:oel="http://schemas.microsoft.com/office/2019/extlst" xmlns:r="http://schemas.openxmlformats.org/officeDocument/2006/relationships" xmlns:m="http://schemas.openxmlformats.org/officeDocument/2006/math" xmlns:v="urn:schemas-microsoft-com:vml" xmlns:wp14="http://schemas.microsoft.com/office/word/2010/wordprocessingDrawing" xmlns:wp="http://schemas.openxmlformats.org/drawingml/2006/wordprocessingDrawing" xmlns:w10="urn:schemas-microsoft-com:office:word" xmlns:w="http://schemas.openxmlformats.org/wordprocessingml/2006/main" xmlns:w14="http://schemas.microsoft.com/office/word/2010/wordml" xmlns:w15="http://schemas.microsoft.com/office/word/2012/wordml" xmlns:w16cex="http://schemas.microsoft.com/office/word/2018/wordml/cex" xmlns:w16cid="http://schemas.microsoft.com/office/word/2016/wordml/cid" xmlns:w16="http://schemas.microsoft.com/office/word/2018/wordml" xmlns:w16sdtdh="http://schemas.microsoft.com/office/word/2020/wordml/sdtdatahash" xmlns:w16se="http://schemas.microsoft.com/office/word/2015/wordml/symex" xmlns:wpg="http://schemas.microsoft.com/office/word/2010/wordprocessingGroup" xmlns:wpi="http://schemas.microsoft.com/office/word/2010/wordprocessingInk" xmlns:wne="http://schemas.microsoft.com/office/word/2006/wordml" xmlns:wps="http://schemas.microsoft.com/office/word/2010/wordprocessingShape" mc:Ignorable="w14 w15 w16se w16cid w16 w16cex w16sdtdh wp14">
+  <w:endnote w:type="separator" w:id="-1">
+    <w:p>
+      <w:pPr>
+        <w:spacing w:after="0" w:line="240" w:lineRule="auto"/>
+      </w:pPr>
+      <w:r>
+        <w:separator/>
+      </w:r>
+    </w:p>
+  </w:endnote>
+  <w:endnote w:type="continuationSeparator" w:id="0">
+    <w:p>
+      <w:pPr>
+        <w:spacing w:after="0" w:line="240" w:lineRule="auto"/>
+      </w:pPr>
+      <w:r>
+        <w:continuationSeparator/>
+      </w:r>
+    </w:p>
+  </w:endnote>
+</w:endnotes>
+</file>
+
+<file path=word/footnotes.xml><?xml version="1.0" encoding="utf-8"?>
+<w:footnotes xmlns:wpc="http://schemas.microsoft.com/office/word/2010/wordprocessingCanvas" xmlns:cx="http://schemas.microsoft.com/office/drawing/2014/chartex" xmlns:cx1="http://schemas.microsoft.com/office/drawing/2015/9/8/chartex" xmlns:cx2="http://schemas.microsoft.com/office/drawing/2015/10/21/chartex" xmlns:cx3="http://schemas.microsoft.com/office/drawing/2016/5/9/chartex" xmlns:cx4="http://schemas.microsoft.com/office/drawing/2016/5/10/chartex" xmlns:cx5="http://schemas.microsoft.com/office/drawing/2016/5/11/chartex" xmlns:cx6="http://schemas.microsoft.com/office/drawing/2016/5/12/chartex" xmlns:cx7="http://schemas.microsoft.com/office/drawing/2016/5/13/chartex" xmlns:cx8="http://schemas.microsoft.com/office/drawing/2016/5/14/chartex" xmlns:mc="http://schemas.openxmlformats.org/markup-compatibility/2006" xmlns:aink="http://schemas.microsoft.com/office/drawing/2016/ink" xmlns:am3d="http://schemas.microsoft.com/office/drawing/2017/model3d" xmlns:o="urn:schemas-microsoft-com:office:office" xmlns:oel="http://schemas.microsoft.com/office/2019/extlst" xmlns:r="http://schemas.openxmlformats.org/officeDocument/2006/relationships" xmlns:m="http://schemas.openxmlformats.org/officeDocument/2006/math" xmlns:v="urn:schemas-microsoft-com:vml" xmlns:wp14="http://schemas.microsoft.com/office/word/2010/wordprocessingDrawing" xmlns:wp="http://schemas.openxmlformats.org/drawingml/2006/wordprocessingDrawing" xmlns:w10="urn:schemas-microsoft-com:office:word" xmlns:w="http://schemas.openxmlformats.org/wordprocessingml/2006/main" xmlns:w14="http://schemas.microsoft.com/office/word/2010/wordml" xmlns:w15="http://schemas.microsoft.com/office/word/2012/wordml" xmlns:w16cex="http://schemas.microsoft.com/office/word/2018/wordml/cex" xmlns:w16cid="http://schemas.microsoft.com/office/word/2016/wordml/cid" xmlns:w16="http://schemas.microsoft.com/office/word/2018/wordml" xmlns:w16sdtdh="http://schemas.microsoft.com/office/word/2020/wordml/sdtdatahash" xmlns:w16se="http://schemas.microsoft.com/office/word/2015/wordml/symex" xmlns:wpg="http://schemas.microsoft.com/office/word/2010/wordprocessingGroup" xmlns:wpi="http://schemas.microsoft.com/office/word/2010/wordprocessingInk" xmlns:wne="http://schemas.microsoft.com/office/word/2006/wordml" xmlns:wps="http://schemas.microsoft.com/office/word/2010/wordprocessingShape" mc:Ignorable="w14 w15 w16se w16cid w16 w16cex w16sdtdh wp14">
+  <w:footnote w:type="separator" w:id="-1">
+    <w:p>
+      <w:pPr>
+        <w:spacing w:after="0" w:line="240" w:lineRule="auto"/>
+      </w:pPr>
+      <w:r>
+        <w:separator/>
+      </w:r>
+    </w:p>
+  </w:footnote>
+  <w:footnote w:type="continuationSeparator" w:id="0">
+    <w:p>
+      <w:pPr>
+        <w:spacing w:after="0" w:line="240" w:lineRule="auto"/>
+      </w:pPr>
+      <w:r>
+        <w:continuationSeparator/>
+      </w:r>
+    </w:p>
+  </w:footnote>
+</w:footnotes>
+</file>
+
+<file path=word/header1.xml><?xml version="1.0" encoding="utf-8"?>
+<w:hdr xmlns:wpc="http://schemas.microsoft.com/office/word/2010/wordprocessingCanvas" xmlns:cx="http://schemas.microsoft.com/office/drawing/2014/chartex" xmlns:cx1="http://schemas.microsoft.com/office/drawing/2015/9/8/chartex" xmlns:cx2="http://schemas.microsoft.com/office/drawing/2015/10/21/chartex" xmlns:cx3="http://schemas.microsoft.com/office/drawing/2016/5/9/chartex" xmlns:cx4="http://schemas.microsoft.com/office/drawing/2016/5/10/chartex" xmlns:cx5="http://schemas.microsoft.com/office/drawing/2016/5/11/chartex" xmlns:cx6="http://schemas.microsoft.com/office/drawing/2016/5/12/chartex" xmlns:cx7="http://schemas.microsoft.com/office/drawing/2016/5/13/chartex" xmlns:cx8="http://schemas.microsoft.com/office/drawing/2016/5/14/chartex" xmlns:mc="http://schemas.openxmlformats.org/markup-compatibility/2006" xmlns:aink="http://schemas.microsoft.com/office/drawing/2016/ink" xmlns:am3d="http://schemas.microsoft.com/office/drawing/2017/model3d" xmlns:o="urn:schemas-microsoft-com:office:office" xmlns:oel="http://schemas.microsoft.com/office/2019/extlst" xmlns:r="http://schemas.openxmlformats.org/officeDocument/2006/relationships" xmlns:m="http://schemas.openxmlformats.org/officeDocument/2006/math" xmlns:v="urn:schemas-microsoft-com:vml" xmlns:wp14="http://schemas.microsoft.com/office/word/2010/wordprocessingDrawing" xmlns:wp="http://schemas.openxmlformats.org/drawingml/2006/wordprocessingDrawing" xmlns:w10="urn:schemas-microsoft-com:office:word" xmlns:w="http://schemas.openxmlformats.org/wordprocessingml/2006/main" xmlns:w14="http://schemas.microsoft.com/office/word/2010/wordml" xmlns:w15="http://schemas.microsoft.com/office/word/2012/wordml" xmlns:w16cex="http://schemas.microsoft.com/office/word/2018/wordml/cex" xmlns:w16cid="http://schemas.microsoft.com/office/word/2016/wordml/cid" xmlns:w16="http://schemas.microsoft.com/office/word/2018/wordml" xmlns:w16sdtdh="http://schemas.microsoft.com/office/word/2020/wordml/sdtdatahash" xmlns:w16se="http://schemas.microsoft.com/office/word/2015/wordml/symex" xmlns:wpg="http://schemas.microsoft.com/office/word/2010/wordprocessingGroup" xmlns:wpi="http://schemas.microsoft.com/office/word/2010/wordprocessingInk" xmlns:wne="http://schemas.microsoft.com/office/word/2006/wordml" xmlns:wps="http://schemas.microsoft.com/office/word/2010/wordprocessingShape" mc:Ignorable="w14 w15 w16se w16cid w16 w16cex w16sdtdh wp14">
+  <w:p>
+    <w:pPr>
+      <w:pStyle w:val="Encabezado"/>
+    </w:pPr>
+    <w:r>
+      <w:t>Proyecto AII</w:t>
+    </w:r>
+    <w:r>
+      <w:ptab w:relativeTo="margin" w:alignment="center" w:leader="none"/>
+    </w:r>
+    <w:r>
+      <w:ptab w:relativeTo="margin" w:alignment="right" w:leader="none"/>
+    </w:r>
+    <w:r>
+      <w:t>Daniel Arriaza Arriaza</w:t>
+    </w:r>
+  </w:p>
+</w:hdr>
 </file>
 
 <file path=word/styles.xml><?xml version="1.0" encoding="utf-8"?>
@@ -444,6 +1157,27 @@
     <w:name w:val="Normal"/>
     <w:qFormat/>
   </w:style>
+  <w:style w:type="paragraph" w:styleId="Ttulo1">
+    <w:name w:val="heading 1"/>
+    <w:basedOn w:val="Normal"/>
+    <w:next w:val="Normal"/>
+    <w:link w:val="Ttulo1Car"/>
+    <w:uiPriority w:val="9"/>
+    <w:qFormat/>
+    <w:rsid w:val="00B56C79"/>
+    <w:pPr>
+      <w:keepNext/>
+      <w:keepLines/>
+      <w:spacing w:before="240" w:after="0"/>
+      <w:outlineLvl w:val="0"/>
+    </w:pPr>
+    <w:rPr>
+      <w:rFonts w:asciiTheme="majorHAnsi" w:eastAsiaTheme="majorEastAsia" w:hAnsiTheme="majorHAnsi" w:cstheme="majorBidi"/>
+      <w:color w:val="2F5496" w:themeColor="accent1" w:themeShade="BF"/>
+      <w:sz w:val="32"/>
+      <w:szCs w:val="32"/>
+    </w:rPr>
+  </w:style>
   <w:style w:type="character" w:default="1" w:styleId="Fuentedeprrafopredeter">
     <w:name w:val="Default Paragraph Font"/>
     <w:uiPriority w:val="1"/>
@@ -504,6 +1238,63 @@
     <w:rPr>
       <w:color w:val="954F72" w:themeColor="followedHyperlink"/>
       <w:u w:val="single"/>
+    </w:rPr>
+  </w:style>
+  <w:style w:type="paragraph" w:styleId="Encabezado">
+    <w:name w:val="header"/>
+    <w:basedOn w:val="Normal"/>
+    <w:link w:val="EncabezadoCar"/>
+    <w:uiPriority w:val="99"/>
+    <w:unhideWhenUsed/>
+    <w:rsid w:val="00B56C79"/>
+    <w:pPr>
+      <w:tabs>
+        <w:tab w:val="center" w:pos="4252"/>
+        <w:tab w:val="right" w:pos="8504"/>
+      </w:tabs>
+      <w:spacing w:after="0" w:line="240" w:lineRule="auto"/>
+    </w:pPr>
+  </w:style>
+  <w:style w:type="character" w:customStyle="1" w:styleId="EncabezadoCar">
+    <w:name w:val="Encabezado Car"/>
+    <w:basedOn w:val="Fuentedeprrafopredeter"/>
+    <w:link w:val="Encabezado"/>
+    <w:uiPriority w:val="99"/>
+    <w:rsid w:val="00B56C79"/>
+  </w:style>
+  <w:style w:type="paragraph" w:styleId="Piedepgina">
+    <w:name w:val="footer"/>
+    <w:basedOn w:val="Normal"/>
+    <w:link w:val="PiedepginaCar"/>
+    <w:uiPriority w:val="99"/>
+    <w:unhideWhenUsed/>
+    <w:rsid w:val="00B56C79"/>
+    <w:pPr>
+      <w:tabs>
+        <w:tab w:val="center" w:pos="4252"/>
+        <w:tab w:val="right" w:pos="8504"/>
+      </w:tabs>
+      <w:spacing w:after="0" w:line="240" w:lineRule="auto"/>
+    </w:pPr>
+  </w:style>
+  <w:style w:type="character" w:customStyle="1" w:styleId="PiedepginaCar">
+    <w:name w:val="Pie de página Car"/>
+    <w:basedOn w:val="Fuentedeprrafopredeter"/>
+    <w:link w:val="Piedepgina"/>
+    <w:uiPriority w:val="99"/>
+    <w:rsid w:val="00B56C79"/>
+  </w:style>
+  <w:style w:type="character" w:customStyle="1" w:styleId="Ttulo1Car">
+    <w:name w:val="Título 1 Car"/>
+    <w:basedOn w:val="Fuentedeprrafopredeter"/>
+    <w:link w:val="Ttulo1"/>
+    <w:uiPriority w:val="9"/>
+    <w:rsid w:val="00B56C79"/>
+    <w:rPr>
+      <w:rFonts w:asciiTheme="majorHAnsi" w:eastAsiaTheme="majorEastAsia" w:hAnsiTheme="majorHAnsi" w:cstheme="majorBidi"/>
+      <w:color w:val="2F5496" w:themeColor="accent1" w:themeShade="BF"/>
+      <w:sz w:val="32"/>
+      <w:szCs w:val="32"/>
     </w:rPr>
   </w:style>
 </w:styles>

</xml_diff>